<commit_message>
added SCs for e1
</commit_message>
<xml_diff>
--- a/Lab-2/LAB2.docx
+++ b/Lab-2/LAB2.docx
@@ -94,7 +94,6 @@
         </w:rPr>
         <w:t xml:space="preserve"> </w:t>
       </w:r>
-      <w:proofErr w:type="gramStart"/>
       <w:r>
         <w:rPr>
           <w:rFonts w:ascii="Consolas" w:hAnsi="Consolas"/>
@@ -102,17 +101,7 @@
           <w:szCs w:val="17"/>
           <w:lang w:val="fr-CA"/>
         </w:rPr>
-        <w:t>java</w:t>
-      </w:r>
-      <w:proofErr w:type="gramEnd"/>
-      <w:r>
-        <w:rPr>
-          <w:rFonts w:ascii="Consolas" w:hAnsi="Consolas"/>
-          <w:sz w:val="17"/>
-          <w:szCs w:val="17"/>
-          <w:lang w:val="fr-CA"/>
-        </w:rPr>
-        <w:t xml:space="preserve"> -jar  user-registration-app-0.1.0.jar</w:t>
+        <w:t>java -jar  user-registration-app-0.1.0.jar</w:t>
       </w:r>
     </w:p>
     <w:p>
@@ -567,14 +556,7 @@
                 <w:sz w:val="24"/>
                 <w:szCs w:val="24"/>
               </w:rPr>
-              <w:t>registration request</w:t>
-            </w:r>
-            <w:r>
-              <w:rPr>
-                <w:sz w:val="24"/>
-                <w:szCs w:val="24"/>
-              </w:rPr>
-              <w:t xml:space="preserve"> accepted</w:t>
+              <w:t>registration request accepted</w:t>
             </w:r>
           </w:p>
         </w:tc>
@@ -784,7 +766,7 @@
                 <w:sz w:val="24"/>
                 <w:szCs w:val="24"/>
               </w:rPr>
-              <w:t>Err3</w:t>
+              <w:t>registration request accepted</w:t>
             </w:r>
           </w:p>
         </w:tc>
@@ -805,7 +787,7 @@
                 <w:sz w:val="24"/>
                 <w:szCs w:val="24"/>
               </w:rPr>
-              <w:t>Fail</w:t>
+              <w:t>Pass</w:t>
             </w:r>
           </w:p>
         </w:tc>
@@ -883,23 +865,7 @@
                 <w:sz w:val="24"/>
                 <w:szCs w:val="24"/>
               </w:rPr>
-              <w:t xml:space="preserve">LastName: “Bob </w:t>
-            </w:r>
-            <w:proofErr w:type="gramStart"/>
-            <w:r>
-              <w:rPr>
-                <w:sz w:val="24"/>
-                <w:szCs w:val="24"/>
-              </w:rPr>
-              <w:t>The</w:t>
-            </w:r>
-            <w:proofErr w:type="gramEnd"/>
-            <w:r>
-              <w:rPr>
-                <w:sz w:val="24"/>
-                <w:szCs w:val="24"/>
-              </w:rPr>
-              <w:t xml:space="preserve"> Great” </w:t>
+              <w:t xml:space="preserve">LastName: “Bob The Great” </w:t>
             </w:r>
           </w:p>
           <w:p>
@@ -1468,23 +1434,7 @@
                 <w:sz w:val="24"/>
                 <w:szCs w:val="24"/>
               </w:rPr>
-              <w:t>Err1</w:t>
-            </w:r>
-          </w:p>
-          <w:p>
-            <w:pPr>
-              <w:jc w:val="center"/>
-              <w:rPr>
-                <w:sz w:val="24"/>
-                <w:szCs w:val="24"/>
-              </w:rPr>
-            </w:pPr>
-            <w:r>
-              <w:rPr>
-                <w:sz w:val="24"/>
-                <w:szCs w:val="24"/>
-              </w:rPr>
-              <w:t>(Username must be between 6 and 12)</w:t>
+              <w:t>Err1 and Err3</w:t>
             </w:r>
           </w:p>
         </w:tc>
@@ -1505,7 +1455,7 @@
                 <w:sz w:val="24"/>
                 <w:szCs w:val="24"/>
               </w:rPr>
-              <w:t>Pass</w:t>
+              <w:t>Fail</w:t>
             </w:r>
           </w:p>
         </w:tc>
@@ -1726,7 +1676,7 @@
                 <w:sz w:val="24"/>
                 <w:szCs w:val="24"/>
               </w:rPr>
-              <w:t>Inconclusive</w:t>
+              <w:t>Fail</w:t>
             </w:r>
           </w:p>
         </w:tc>
@@ -1813,23 +1763,7 @@
                 <w:sz w:val="24"/>
                 <w:szCs w:val="24"/>
               </w:rPr>
-              <w:t xml:space="preserve">LastName: “Bob </w:t>
-            </w:r>
-            <w:proofErr w:type="gramStart"/>
-            <w:r>
-              <w:rPr>
-                <w:sz w:val="24"/>
-                <w:szCs w:val="24"/>
-              </w:rPr>
-              <w:t>The</w:t>
-            </w:r>
-            <w:proofErr w:type="gramEnd"/>
-            <w:r>
-              <w:rPr>
-                <w:sz w:val="24"/>
-                <w:szCs w:val="24"/>
-              </w:rPr>
-              <w:t xml:space="preserve"> Great”</w:t>
+              <w:t>LastName: “Bob The Great”</w:t>
             </w:r>
           </w:p>
           <w:p>
@@ -1957,7 +1891,14 @@
                 <w:sz w:val="24"/>
                 <w:szCs w:val="24"/>
               </w:rPr>
-              <w:t>Err1</w:t>
+              <w:t>Err</w:t>
+            </w:r>
+            <w:r>
+              <w:rPr>
+                <w:sz w:val="24"/>
+                <w:szCs w:val="24"/>
+              </w:rPr>
+              <w:t>3</w:t>
             </w:r>
           </w:p>
         </w:tc>
@@ -1978,7 +1919,7 @@
                 <w:sz w:val="24"/>
                 <w:szCs w:val="24"/>
               </w:rPr>
-              <w:t>Fail</w:t>
+              <w:t>Pass</w:t>
             </w:r>
           </w:p>
         </w:tc>
@@ -2190,13 +2131,6 @@
                 <w:szCs w:val="24"/>
               </w:rPr>
             </w:pPr>
-            <w:r>
-              <w:rPr>
-                <w:sz w:val="24"/>
-                <w:szCs w:val="24"/>
-              </w:rPr>
-              <w:t>(Wrong username format)</w:t>
-            </w:r>
           </w:p>
         </w:tc>
         <w:tc>
@@ -2225,6 +2159,75 @@
     <w:p>
       <w:pPr>
         <w:rPr>
+          <w:sz w:val="32"/>
+          <w:szCs w:val="32"/>
+        </w:rPr>
+      </w:pPr>
+    </w:p>
+    <w:p>
+      <w:pPr>
+        <w:rPr>
+          <w:sz w:val="32"/>
+          <w:szCs w:val="32"/>
+          <w:u w:val="single"/>
+        </w:rPr>
+      </w:pPr>
+      <w:r>
+        <w:rPr>
+          <w:sz w:val="32"/>
+          <w:szCs w:val="32"/>
+          <w:u w:val="single"/>
+        </w:rPr>
+        <w:t>Screenshots To Prove Exercise 1</w:t>
+      </w:r>
+      <w:r>
+        <w:rPr>
+          <w:sz w:val="32"/>
+          <w:szCs w:val="32"/>
+          <w:u w:val="single"/>
+        </w:rPr>
+        <w:t>:</w:t>
+      </w:r>
+    </w:p>
+    <w:p>
+      <w:pPr>
+        <w:rPr>
+          <w:b/>
+          <w:bCs/>
+          <w:sz w:val="32"/>
+          <w:szCs w:val="32"/>
+        </w:rPr>
+      </w:pPr>
+      <w:r>
+        <w:rPr>
+          <w:sz w:val="32"/>
+          <w:szCs w:val="32"/>
+        </w:rPr>
+        <w:t>You can find screenshots under assets/exercise1/”TC {x}” where x is the Test case number</w:t>
+      </w:r>
+      <w:r>
+        <w:rPr>
+          <w:sz w:val="32"/>
+          <w:szCs w:val="32"/>
+        </w:rPr>
+        <w:t>.</w:t>
+      </w:r>
+    </w:p>
+    <w:p>
+      <w:pPr>
+        <w:rPr>
+          <w:b/>
+          <w:bCs/>
+          <w:sz w:val="32"/>
+          <w:szCs w:val="32"/>
+        </w:rPr>
+      </w:pPr>
+    </w:p>
+    <w:p>
+      <w:pPr>
+        <w:rPr>
+          <w:i/>
+          <w:iCs/>
           <w:sz w:val="32"/>
           <w:szCs w:val="32"/>
         </w:rPr>

</xml_diff>